<commit_message>
updated all error formulas in docx
</commit_message>
<xml_diff>
--- a/Fast CARS/weight_optimization.docx
+++ b/Fast CARS/weight_optimization.docx
@@ -7759,13 +7759,13 @@
         <w:rPr>
           <w:rFonts w:eastAsiaTheme="minorEastAsia"/>
         </w:rPr>
-        <w:t>2-term error</w:t>
+        <w:t xml:space="preserve">2-term </w:t>
       </w:r>
       <w:r>
         <w:rPr>
           <w:rFonts w:eastAsiaTheme="minorEastAsia"/>
         </w:rPr>
-        <w:t xml:space="preserve"> (</w:t>
+        <w:t>(</w:t>
       </w:r>
       <w:proofErr w:type="spellStart"/>
       <w:r>
@@ -7795,6 +7795,9 @@
         </w:rPr>
       </w:pPr>
       <m:oMathPara>
+        <m:oMathParaPr>
+          <m:jc m:val="left"/>
+        </m:oMathParaPr>
         <m:oMath>
           <m:sSub>
             <m:sSubPr>
@@ -7826,39 +7829,7 @@
             <w:rPr>
               <w:rFonts w:ascii="Cambria Math" w:eastAsiaTheme="minorEastAsia" w:hAnsi="Cambria Math"/>
             </w:rPr>
-            <m:t>=</m:t>
-          </m:r>
-          <m:f>
-            <m:fPr>
-              <m:ctrlPr>
-                <w:rPr>
-                  <w:rFonts w:ascii="Cambria Math" w:eastAsiaTheme="minorEastAsia" w:hAnsi="Cambria Math"/>
-                  <w:i/>
-                </w:rPr>
-              </m:ctrlPr>
-            </m:fPr>
-            <m:num>
-              <m:r>
-                <w:rPr>
-                  <w:rFonts w:ascii="Cambria Math" w:eastAsiaTheme="minorEastAsia" w:hAnsi="Cambria Math"/>
-                </w:rPr>
-                <m:t>1</m:t>
-              </m:r>
-            </m:num>
-            <m:den>
-              <m:r>
-                <w:rPr>
-                  <w:rFonts w:ascii="Cambria Math" w:eastAsiaTheme="minorEastAsia" w:hAnsi="Cambria Math"/>
-                </w:rPr>
-                <m:t>2!</m:t>
-              </m:r>
-            </m:den>
-          </m:f>
-          <m:r>
-            <w:rPr>
-              <w:rFonts w:ascii="Cambria Math" w:eastAsiaTheme="minorEastAsia" w:hAnsi="Cambria Math"/>
-            </w:rPr>
-            <m:t>t</m:t>
+            <m:t>=t</m:t>
           </m:r>
           <m:d>
             <m:dPr>
@@ -7878,32 +7849,52 @@
               </m:r>
             </m:e>
           </m:d>
-          <m:sSup>
-            <m:sSupPr>
-              <m:ctrlPr>
-                <w:rPr>
-                  <w:rFonts w:ascii="Cambria Math" w:eastAsiaTheme="minorEastAsia" w:hAnsi="Cambria Math"/>
-                  <w:i/>
-                </w:rPr>
-              </m:ctrlPr>
-            </m:sSupPr>
-            <m:e>
-              <m:r>
-                <w:rPr>
-                  <w:rFonts w:ascii="Cambria Math" w:eastAsiaTheme="minorEastAsia" w:hAnsi="Cambria Math"/>
-                </w:rPr>
-                <m:t>∆x</m:t>
-              </m:r>
-            </m:e>
-            <m:sup>
-              <m:r>
-                <w:rPr>
-                  <w:rFonts w:ascii="Cambria Math" w:eastAsiaTheme="minorEastAsia" w:hAnsi="Cambria Math"/>
-                </w:rPr>
-                <m:t>2</m:t>
-              </m:r>
-            </m:sup>
-          </m:sSup>
+          <m:f>
+            <m:fPr>
+              <m:ctrlPr>
+                <w:rPr>
+                  <w:rFonts w:ascii="Cambria Math" w:eastAsiaTheme="minorEastAsia" w:hAnsi="Cambria Math"/>
+                  <w:i/>
+                </w:rPr>
+              </m:ctrlPr>
+            </m:fPr>
+            <m:num>
+              <m:sSup>
+                <m:sSupPr>
+                  <m:ctrlPr>
+                    <w:rPr>
+                      <w:rFonts w:ascii="Cambria Math" w:eastAsiaTheme="minorEastAsia" w:hAnsi="Cambria Math"/>
+                      <w:i/>
+                    </w:rPr>
+                  </m:ctrlPr>
+                </m:sSupPr>
+                <m:e>
+                  <m:r>
+                    <w:rPr>
+                      <w:rFonts w:ascii="Cambria Math" w:eastAsiaTheme="minorEastAsia" w:hAnsi="Cambria Math"/>
+                    </w:rPr>
+                    <m:t>∆x</m:t>
+                  </m:r>
+                </m:e>
+                <m:sup>
+                  <m:r>
+                    <w:rPr>
+                      <w:rFonts w:ascii="Cambria Math" w:eastAsiaTheme="minorEastAsia" w:hAnsi="Cambria Math"/>
+                    </w:rPr>
+                    <m:t>2</m:t>
+                  </m:r>
+                </m:sup>
+              </m:sSup>
+            </m:num>
+            <m:den>
+              <m:r>
+                <w:rPr>
+                  <w:rFonts w:ascii="Cambria Math" w:eastAsiaTheme="minorEastAsia" w:hAnsi="Cambria Math"/>
+                </w:rPr>
+                <m:t>2!</m:t>
+              </m:r>
+            </m:den>
+          </m:f>
           <m:r>
             <w:rPr>
               <w:rFonts w:ascii="Cambria Math" w:eastAsiaTheme="minorEastAsia" w:hAnsi="Cambria Math"/>
@@ -8103,6 +8094,9 @@
         </w:rPr>
       </w:pPr>
       <m:oMathPara>
+        <m:oMathParaPr>
+          <m:jc m:val="left"/>
+        </m:oMathParaPr>
         <m:oMath>
           <m:sSub>
             <m:sSubPr>
@@ -8136,32 +8130,36 @@
             </w:rPr>
             <m:t>=</m:t>
           </m:r>
-          <m:f>
-            <m:fPr>
-              <m:ctrlPr>
-                <w:rPr>
-                  <w:rFonts w:ascii="Cambria Math" w:eastAsiaTheme="minorEastAsia" w:hAnsi="Cambria Math"/>
-                  <w:i/>
-                </w:rPr>
-              </m:ctrlPr>
-            </m:fPr>
-            <m:num>
+          <m:d>
+            <m:dPr>
+              <m:ctrlPr>
+                <w:rPr>
+                  <w:rFonts w:ascii="Cambria Math" w:eastAsiaTheme="minorEastAsia" w:hAnsi="Cambria Math"/>
+                  <w:i/>
+                </w:rPr>
+              </m:ctrlPr>
+            </m:dPr>
+            <m:e>
               <m:r>
                 <w:rPr>
                   <w:rFonts w:ascii="Cambria Math" w:eastAsiaTheme="minorEastAsia" w:hAnsi="Cambria Math"/>
                 </w:rPr>
                 <m:t>1</m:t>
               </m:r>
-            </m:num>
-            <m:den>
-              <m:r>
-                <w:rPr>
-                  <w:rFonts w:ascii="Cambria Math" w:eastAsiaTheme="minorEastAsia" w:hAnsi="Cambria Math"/>
-                </w:rPr>
-                <m:t>3!</m:t>
-              </m:r>
-            </m:den>
-          </m:f>
+              <m:r>
+                <w:rPr>
+                  <w:rFonts w:ascii="Cambria Math" w:eastAsiaTheme="minorEastAsia" w:hAnsi="Cambria Math"/>
+                </w:rPr>
+                <m:t>+</m:t>
+              </m:r>
+              <m:r>
+                <w:rPr>
+                  <w:rFonts w:ascii="Cambria Math" w:eastAsiaTheme="minorEastAsia" w:hAnsi="Cambria Math"/>
+                </w:rPr>
+                <m:t>t</m:t>
+              </m:r>
+            </m:e>
+          </m:d>
           <m:r>
             <w:rPr>
               <w:rFonts w:ascii="Cambria Math" w:eastAsiaTheme="minorEastAsia" w:hAnsi="Cambria Math"/>
@@ -8184,6 +8182,24 @@
                 </w:rPr>
                 <m:t>1-</m:t>
               </m:r>
+              <m:r>
+                <w:rPr>
+                  <w:rFonts w:ascii="Cambria Math" w:eastAsiaTheme="minorEastAsia" w:hAnsi="Cambria Math"/>
+                </w:rPr>
+                <m:t>t</m:t>
+              </m:r>
+            </m:e>
+          </m:d>
+          <m:f>
+            <m:fPr>
+              <m:ctrlPr>
+                <w:rPr>
+                  <w:rFonts w:ascii="Cambria Math" w:eastAsiaTheme="minorEastAsia" w:hAnsi="Cambria Math"/>
+                  <w:i/>
+                </w:rPr>
+              </m:ctrlPr>
+            </m:fPr>
+            <m:num>
               <m:sSup>
                 <m:sSupPr>
                   <m:ctrlPr>
@@ -8198,7 +8214,7 @@
                     <w:rPr>
                       <w:rFonts w:ascii="Cambria Math" w:eastAsiaTheme="minorEastAsia" w:hAnsi="Cambria Math"/>
                     </w:rPr>
-                    <m:t>t</m:t>
+                    <m:t>∆x</m:t>
                   </m:r>
                 </m:e>
                 <m:sup>
@@ -8206,38 +8222,20 @@
                     <w:rPr>
                       <w:rFonts w:ascii="Cambria Math" w:eastAsiaTheme="minorEastAsia" w:hAnsi="Cambria Math"/>
                     </w:rPr>
-                    <m:t>2</m:t>
+                    <m:t>3</m:t>
                   </m:r>
                 </m:sup>
               </m:sSup>
-            </m:e>
-          </m:d>
-          <m:sSup>
-            <m:sSupPr>
-              <m:ctrlPr>
-                <w:rPr>
-                  <w:rFonts w:ascii="Cambria Math" w:eastAsiaTheme="minorEastAsia" w:hAnsi="Cambria Math"/>
-                  <w:i/>
-                </w:rPr>
-              </m:ctrlPr>
-            </m:sSupPr>
-            <m:e>
-              <m:r>
-                <w:rPr>
-                  <w:rFonts w:ascii="Cambria Math" w:eastAsiaTheme="minorEastAsia" w:hAnsi="Cambria Math"/>
-                </w:rPr>
-                <m:t>∆x</m:t>
-              </m:r>
-            </m:e>
-            <m:sup>
-              <m:r>
-                <w:rPr>
-                  <w:rFonts w:ascii="Cambria Math" w:eastAsiaTheme="minorEastAsia" w:hAnsi="Cambria Math"/>
-                </w:rPr>
-                <m:t>3</m:t>
-              </m:r>
-            </m:sup>
-          </m:sSup>
+            </m:num>
+            <m:den>
+              <m:r>
+                <w:rPr>
+                  <w:rFonts w:ascii="Cambria Math" w:eastAsiaTheme="minorEastAsia" w:hAnsi="Cambria Math"/>
+                </w:rPr>
+                <m:t>3!</m:t>
+              </m:r>
+            </m:den>
+          </m:f>
           <m:r>
             <w:rPr>
               <w:rFonts w:ascii="Cambria Math" w:eastAsiaTheme="minorEastAsia" w:hAnsi="Cambria Math"/>
@@ -8424,10 +8422,480 @@
             <w:rPr>
               <w:rFonts w:ascii="Cambria Math" w:eastAsiaTheme="minorEastAsia" w:hAnsi="Cambria Math"/>
             </w:rPr>
-            <m:t>G(x)'''</m:t>
+            <m:t>G(x)''</m:t>
+          </m:r>
+          <m:r>
+            <w:rPr>
+              <w:rFonts w:ascii="Cambria Math" w:eastAsiaTheme="minorEastAsia" w:hAnsi="Cambria Math"/>
+            </w:rPr>
+            <m:t>'</m:t>
           </m:r>
         </m:oMath>
       </m:oMathPara>
+    </w:p>
+    <w:p>
+      <w:pPr>
+        <w:rPr>
+          <w:rFonts w:eastAsiaTheme="minorEastAsia"/>
+        </w:rPr>
+      </w:pPr>
+    </w:p>
+    <w:p>
+      <w:pPr>
+        <w:rPr>
+          <w:rFonts w:eastAsiaTheme="minorEastAsia"/>
+        </w:rPr>
+      </w:pPr>
+      <w:r>
+        <w:rPr>
+          <w:rFonts w:eastAsiaTheme="minorEastAsia"/>
+        </w:rPr>
+        <w:t>4-term</w:t>
+      </w:r>
+      <w:r>
+        <w:rPr>
+          <w:rFonts w:eastAsiaTheme="minorEastAsia"/>
+        </w:rPr>
+        <w:t xml:space="preserve"> (</w:t>
+      </w:r>
+      <w:proofErr w:type="spellStart"/>
+      <w:r>
+        <w:rPr>
+          <w:rFonts w:eastAsiaTheme="minorEastAsia"/>
+        </w:rPr>
+        <w:t>Y_max</w:t>
+      </w:r>
+      <w:proofErr w:type="spellEnd"/>
+      <w:r>
+        <w:rPr>
+          <w:rFonts w:eastAsiaTheme="minorEastAsia"/>
+        </w:rPr>
+        <w:t xml:space="preserve"> = </w:t>
+      </w:r>
+      <w:r>
+        <w:rPr>
+          <w:rFonts w:eastAsiaTheme="minorEastAsia"/>
+        </w:rPr>
+        <w:t>1.876</w:t>
+      </w:r>
+      <w:r>
+        <w:rPr>
+          <w:rFonts w:eastAsiaTheme="minorEastAsia"/>
+        </w:rPr>
+        <w:t>)</w:t>
+      </w:r>
+      <w:r>
+        <w:rPr>
+          <w:rFonts w:eastAsiaTheme="minorEastAsia"/>
+        </w:rPr>
+        <w:t>:</w:t>
+      </w:r>
+    </w:p>
+    <w:p>
+      <w:pPr>
+        <w:rPr>
+          <w:rFonts w:eastAsiaTheme="minorEastAsia"/>
+        </w:rPr>
+      </w:pPr>
+      <m:oMathPara>
+        <m:oMathParaPr>
+          <m:jc m:val="left"/>
+        </m:oMathParaPr>
+        <m:oMath>
+          <m:sSub>
+            <m:sSubPr>
+              <m:ctrlPr>
+                <w:rPr>
+                  <w:rFonts w:ascii="Cambria Math" w:eastAsiaTheme="minorEastAsia" w:hAnsi="Cambria Math"/>
+                  <w:i/>
+                </w:rPr>
+              </m:ctrlPr>
+            </m:sSubPr>
+            <m:e>
+              <m:r>
+                <w:rPr>
+                  <w:rFonts w:ascii="Cambria Math" w:eastAsiaTheme="minorEastAsia" w:hAnsi="Cambria Math"/>
+                </w:rPr>
+                <m:t>I</m:t>
+              </m:r>
+            </m:e>
+            <m:sub>
+              <m:r>
+                <w:rPr>
+                  <w:rFonts w:ascii="Cambria Math" w:eastAsiaTheme="minorEastAsia" w:hAnsi="Cambria Math"/>
+                </w:rPr>
+                <m:t>err</m:t>
+              </m:r>
+            </m:sub>
+          </m:sSub>
+          <m:r>
+            <w:rPr>
+              <w:rFonts w:ascii="Cambria Math" w:eastAsiaTheme="minorEastAsia" w:hAnsi="Cambria Math"/>
+            </w:rPr>
+            <m:t>=</m:t>
+          </m:r>
+          <m:d>
+            <m:dPr>
+              <m:ctrlPr>
+                <w:rPr>
+                  <w:rFonts w:ascii="Cambria Math" w:eastAsiaTheme="minorEastAsia" w:hAnsi="Cambria Math"/>
+                  <w:i/>
+                </w:rPr>
+              </m:ctrlPr>
+            </m:dPr>
+            <m:e>
+              <m:r>
+                <w:rPr>
+                  <w:rFonts w:ascii="Cambria Math" w:eastAsiaTheme="minorEastAsia" w:hAnsi="Cambria Math"/>
+                </w:rPr>
+                <m:t>t+1</m:t>
+              </m:r>
+            </m:e>
+          </m:d>
+          <m:r>
+            <w:rPr>
+              <w:rFonts w:ascii="Cambria Math" w:eastAsiaTheme="minorEastAsia" w:hAnsi="Cambria Math"/>
+            </w:rPr>
+            <m:t>t</m:t>
+          </m:r>
+          <m:d>
+            <m:dPr>
+              <m:ctrlPr>
+                <w:rPr>
+                  <w:rFonts w:ascii="Cambria Math" w:eastAsiaTheme="minorEastAsia" w:hAnsi="Cambria Math"/>
+                  <w:i/>
+                </w:rPr>
+              </m:ctrlPr>
+            </m:dPr>
+            <m:e>
+              <m:r>
+                <w:rPr>
+                  <w:rFonts w:ascii="Cambria Math" w:eastAsiaTheme="minorEastAsia" w:hAnsi="Cambria Math"/>
+                </w:rPr>
+                <m:t>t-1</m:t>
+              </m:r>
+            </m:e>
+          </m:d>
+          <m:d>
+            <m:dPr>
+              <m:ctrlPr>
+                <w:rPr>
+                  <w:rFonts w:ascii="Cambria Math" w:eastAsiaTheme="minorEastAsia" w:hAnsi="Cambria Math"/>
+                  <w:i/>
+                </w:rPr>
+              </m:ctrlPr>
+            </m:dPr>
+            <m:e>
+              <m:r>
+                <w:rPr>
+                  <w:rFonts w:ascii="Cambria Math" w:eastAsiaTheme="minorEastAsia" w:hAnsi="Cambria Math"/>
+                </w:rPr>
+                <m:t>t-2</m:t>
+              </m:r>
+            </m:e>
+          </m:d>
+          <m:f>
+            <m:fPr>
+              <m:ctrlPr>
+                <w:rPr>
+                  <w:rFonts w:ascii="Cambria Math" w:eastAsiaTheme="minorEastAsia" w:hAnsi="Cambria Math"/>
+                  <w:i/>
+                </w:rPr>
+              </m:ctrlPr>
+            </m:fPr>
+            <m:num>
+              <m:sSup>
+                <m:sSupPr>
+                  <m:ctrlPr>
+                    <w:rPr>
+                      <w:rFonts w:ascii="Cambria Math" w:eastAsiaTheme="minorEastAsia" w:hAnsi="Cambria Math"/>
+                      <w:i/>
+                    </w:rPr>
+                  </m:ctrlPr>
+                </m:sSupPr>
+                <m:e>
+                  <m:r>
+                    <w:rPr>
+                      <w:rFonts w:ascii="Cambria Math" w:eastAsiaTheme="minorEastAsia" w:hAnsi="Cambria Math"/>
+                    </w:rPr>
+                    <m:t>∆x</m:t>
+                  </m:r>
+                </m:e>
+                <m:sup>
+                  <m:r>
+                    <w:rPr>
+                      <w:rFonts w:ascii="Cambria Math" w:eastAsiaTheme="minorEastAsia" w:hAnsi="Cambria Math"/>
+                    </w:rPr>
+                    <m:t>4</m:t>
+                  </m:r>
+                </m:sup>
+              </m:sSup>
+            </m:num>
+            <m:den>
+              <m:r>
+                <w:rPr>
+                  <w:rFonts w:ascii="Cambria Math" w:eastAsiaTheme="minorEastAsia" w:hAnsi="Cambria Math"/>
+                </w:rPr>
+                <m:t>4!</m:t>
+              </m:r>
+            </m:den>
+          </m:f>
+          <m:r>
+            <w:rPr>
+              <w:rFonts w:ascii="Cambria Math" w:eastAsiaTheme="minorEastAsia" w:hAnsi="Cambria Math"/>
+            </w:rPr>
+            <m:t>Y,  Y=G</m:t>
+          </m:r>
+          <m:d>
+            <m:dPr>
+              <m:ctrlPr>
+                <w:rPr>
+                  <w:rFonts w:ascii="Cambria Math" w:eastAsiaTheme="minorEastAsia" w:hAnsi="Cambria Math"/>
+                  <w:i/>
+                </w:rPr>
+              </m:ctrlPr>
+            </m:dPr>
+            <m:e>
+              <m:r>
+                <w:rPr>
+                  <w:rFonts w:ascii="Cambria Math" w:eastAsiaTheme="minorEastAsia" w:hAnsi="Cambria Math"/>
+                </w:rPr>
+                <m:t>x</m:t>
+              </m:r>
+            </m:e>
+          </m:d>
+          <m:r>
+            <w:rPr>
+              <w:rFonts w:ascii="Cambria Math" w:eastAsiaTheme="minorEastAsia" w:hAnsi="Cambria Math"/>
+            </w:rPr>
+            <m:t>+15x</m:t>
+          </m:r>
+          <m:sSup>
+            <m:sSupPr>
+              <m:ctrlPr>
+                <w:rPr>
+                  <w:rFonts w:ascii="Cambria Math" w:eastAsiaTheme="minorEastAsia" w:hAnsi="Cambria Math"/>
+                  <w:i/>
+                </w:rPr>
+              </m:ctrlPr>
+            </m:sSupPr>
+            <m:e>
+              <m:r>
+                <w:rPr>
+                  <w:rFonts w:ascii="Cambria Math" w:eastAsiaTheme="minorEastAsia" w:hAnsi="Cambria Math"/>
+                </w:rPr>
+                <m:t>G</m:t>
+              </m:r>
+            </m:e>
+            <m:sup>
+              <m:r>
+                <w:rPr>
+                  <w:rFonts w:ascii="Cambria Math" w:eastAsiaTheme="minorEastAsia" w:hAnsi="Cambria Math"/>
+                </w:rPr>
+                <m:t>'</m:t>
+              </m:r>
+            </m:sup>
+          </m:sSup>
+          <m:d>
+            <m:dPr>
+              <m:ctrlPr>
+                <w:rPr>
+                  <w:rFonts w:ascii="Cambria Math" w:eastAsiaTheme="minorEastAsia" w:hAnsi="Cambria Math"/>
+                  <w:i/>
+                </w:rPr>
+              </m:ctrlPr>
+            </m:dPr>
+            <m:e>
+              <m:r>
+                <w:rPr>
+                  <w:rFonts w:ascii="Cambria Math" w:eastAsiaTheme="minorEastAsia" w:hAnsi="Cambria Math"/>
+                </w:rPr>
+                <m:t>x</m:t>
+              </m:r>
+            </m:e>
+          </m:d>
+          <m:r>
+            <w:rPr>
+              <w:rFonts w:ascii="Cambria Math" w:eastAsiaTheme="minorEastAsia" w:hAnsi="Cambria Math"/>
+            </w:rPr>
+            <m:t>+25</m:t>
+          </m:r>
+          <m:sSup>
+            <m:sSupPr>
+              <m:ctrlPr>
+                <w:rPr>
+                  <w:rFonts w:ascii="Cambria Math" w:eastAsiaTheme="minorEastAsia" w:hAnsi="Cambria Math"/>
+                  <w:i/>
+                </w:rPr>
+              </m:ctrlPr>
+            </m:sSupPr>
+            <m:e>
+              <m:r>
+                <w:rPr>
+                  <w:rFonts w:ascii="Cambria Math" w:eastAsiaTheme="minorEastAsia" w:hAnsi="Cambria Math"/>
+                </w:rPr>
+                <m:t>x</m:t>
+              </m:r>
+            </m:e>
+            <m:sup>
+              <m:r>
+                <w:rPr>
+                  <w:rFonts w:ascii="Cambria Math" w:eastAsiaTheme="minorEastAsia" w:hAnsi="Cambria Math"/>
+                </w:rPr>
+                <m:t>2</m:t>
+              </m:r>
+            </m:sup>
+          </m:sSup>
+          <m:r>
+            <w:rPr>
+              <w:rFonts w:ascii="Cambria Math" w:eastAsiaTheme="minorEastAsia" w:hAnsi="Cambria Math"/>
+            </w:rPr>
+            <m:t>G</m:t>
+          </m:r>
+          <m:sSup>
+            <m:sSupPr>
+              <m:ctrlPr>
+                <w:rPr>
+                  <w:rFonts w:ascii="Cambria Math" w:eastAsiaTheme="minorEastAsia" w:hAnsi="Cambria Math"/>
+                  <w:i/>
+                </w:rPr>
+              </m:ctrlPr>
+            </m:sSupPr>
+            <m:e>
+              <m:d>
+                <m:dPr>
+                  <m:ctrlPr>
+                    <w:rPr>
+                      <w:rFonts w:ascii="Cambria Math" w:eastAsiaTheme="minorEastAsia" w:hAnsi="Cambria Math"/>
+                      <w:i/>
+                    </w:rPr>
+                  </m:ctrlPr>
+                </m:dPr>
+                <m:e>
+                  <m:r>
+                    <w:rPr>
+                      <w:rFonts w:ascii="Cambria Math" w:eastAsiaTheme="minorEastAsia" w:hAnsi="Cambria Math"/>
+                    </w:rPr>
+                    <m:t>x</m:t>
+                  </m:r>
+                </m:e>
+              </m:d>
+            </m:e>
+            <m:sup>
+              <m:r>
+                <w:rPr>
+                  <w:rFonts w:ascii="Cambria Math" w:eastAsiaTheme="minorEastAsia" w:hAnsi="Cambria Math"/>
+                </w:rPr>
+                <m:t>''</m:t>
+              </m:r>
+            </m:sup>
+          </m:sSup>
+          <m:r>
+            <w:rPr>
+              <w:rFonts w:ascii="Cambria Math" w:eastAsiaTheme="minorEastAsia" w:hAnsi="Cambria Math"/>
+            </w:rPr>
+            <m:t>+10</m:t>
+          </m:r>
+          <m:sSup>
+            <m:sSupPr>
+              <m:ctrlPr>
+                <w:rPr>
+                  <w:rFonts w:ascii="Cambria Math" w:eastAsiaTheme="minorEastAsia" w:hAnsi="Cambria Math"/>
+                  <w:i/>
+                </w:rPr>
+              </m:ctrlPr>
+            </m:sSupPr>
+            <m:e>
+              <m:r>
+                <w:rPr>
+                  <w:rFonts w:ascii="Cambria Math" w:eastAsiaTheme="minorEastAsia" w:hAnsi="Cambria Math"/>
+                </w:rPr>
+                <m:t>x</m:t>
+              </m:r>
+            </m:e>
+            <m:sup>
+              <m:r>
+                <w:rPr>
+                  <w:rFonts w:ascii="Cambria Math" w:eastAsiaTheme="minorEastAsia" w:hAnsi="Cambria Math"/>
+                </w:rPr>
+                <m:t>3</m:t>
+              </m:r>
+            </m:sup>
+          </m:sSup>
+          <m:r>
+            <w:rPr>
+              <w:rFonts w:ascii="Cambria Math" w:eastAsiaTheme="minorEastAsia" w:hAnsi="Cambria Math"/>
+            </w:rPr>
+            <m:t>G(x)'''+</m:t>
+          </m:r>
+          <m:sSup>
+            <m:sSupPr>
+              <m:ctrlPr>
+                <w:rPr>
+                  <w:rFonts w:ascii="Cambria Math" w:eastAsiaTheme="minorEastAsia" w:hAnsi="Cambria Math"/>
+                  <w:i/>
+                </w:rPr>
+              </m:ctrlPr>
+            </m:sSupPr>
+            <m:e>
+              <m:r>
+                <w:rPr>
+                  <w:rFonts w:ascii="Cambria Math" w:eastAsiaTheme="minorEastAsia" w:hAnsi="Cambria Math"/>
+                </w:rPr>
+                <m:t>x</m:t>
+              </m:r>
+            </m:e>
+            <m:sup>
+              <m:r>
+                <w:rPr>
+                  <w:rFonts w:ascii="Cambria Math" w:eastAsiaTheme="minorEastAsia" w:hAnsi="Cambria Math"/>
+                </w:rPr>
+                <m:t>4</m:t>
+              </m:r>
+            </m:sup>
+          </m:sSup>
+          <m:r>
+            <w:rPr>
+              <w:rFonts w:ascii="Cambria Math" w:eastAsiaTheme="minorEastAsia" w:hAnsi="Cambria Math"/>
+            </w:rPr>
+            <m:t>G(x)'''</m:t>
+          </m:r>
+          <m:r>
+            <w:rPr>
+              <w:rFonts w:ascii="Cambria Math" w:eastAsiaTheme="minorEastAsia" w:hAnsi="Cambria Math"/>
+            </w:rPr>
+            <m:t>'</m:t>
+          </m:r>
+        </m:oMath>
+      </m:oMathPara>
+    </w:p>
+    <w:p>
+      <w:pPr>
+        <w:rPr>
+          <w:rFonts w:eastAsiaTheme="minorEastAsia"/>
+        </w:rPr>
+      </w:pPr>
+    </w:p>
+    <w:p>
+      <w:pPr>
+        <w:rPr>
+          <w:rFonts w:eastAsiaTheme="minorEastAsia"/>
+        </w:rPr>
+      </w:pPr>
+    </w:p>
+    <w:p>
+      <w:pPr>
+        <w:rPr>
+          <w:rFonts w:eastAsiaTheme="minorEastAsia"/>
+        </w:rPr>
+      </w:pPr>
+    </w:p>
+    <w:p>
+      <w:pPr>
+        <w:rPr>
+          <w:rFonts w:eastAsiaTheme="minorEastAsia"/>
+        </w:rPr>
+      </w:pPr>
     </w:p>
     <w:p>
       <w:pPr>
@@ -8674,6 +9142,59 @@
           </m:sSup>
         </m:oMath>
       </m:oMathPara>
+    </w:p>
+    <w:p>
+      <w:pPr>
+        <w:rPr>
+          <w:rFonts w:eastAsiaTheme="minorEastAsia"/>
+        </w:rPr>
+      </w:pPr>
+    </w:p>
+    <w:p>
+      <w:pPr>
+        <w:rPr>
+          <w:rFonts w:eastAsiaTheme="minorEastAsia"/>
+        </w:rPr>
+      </w:pPr>
+      <w:r>
+        <w:rPr>
+          <w:rFonts w:eastAsiaTheme="minorEastAsia"/>
+        </w:rPr>
+        <w:t>Y2 0.740</w:t>
+      </w:r>
+    </w:p>
+    <w:p>
+      <w:pPr>
+        <w:rPr>
+          <w:rFonts w:eastAsiaTheme="minorEastAsia"/>
+        </w:rPr>
+      </w:pPr>
+      <w:r>
+        <w:rPr>
+          <w:rFonts w:eastAsiaTheme="minorEastAsia"/>
+        </w:rPr>
+        <w:t>Y3 1.009</w:t>
+      </w:r>
+    </w:p>
+    <w:p>
+      <w:pPr>
+        <w:rPr>
+          <w:rFonts w:eastAsiaTheme="minorEastAsia"/>
+        </w:rPr>
+      </w:pPr>
+      <w:r>
+        <w:rPr>
+          <w:rFonts w:eastAsiaTheme="minorEastAsia"/>
+        </w:rPr>
+        <w:t>Y4 1.876</w:t>
+      </w:r>
+    </w:p>
+    <w:p>
+      <w:pPr>
+        <w:rPr>
+          <w:rFonts w:eastAsiaTheme="minorEastAsia"/>
+        </w:rPr>
+      </w:pPr>
     </w:p>
     <w:sectPr>
       <w:pgSz w:w="12240" w:h="15840"/>

</xml_diff>